<commit_message>
Update resume with latest certifications
🤖 Generated with [Claude Code](https://claude.com/claude-code)

Co-Authored-By: Claude Opus 4.5 <noreply@anthropic.com>
</commit_message>
<xml_diff>
--- a/public/Maheswari_Manoharan_Resume.docx
+++ b/public/Maheswari_Manoharan_Resume.docx
@@ -201,22 +201,49 @@
         <w:pStyle w:val="ListParagraph"/>
       </w:pPr>
       <w:r>
-        <w:t>I am a T-Shaped Software Engineer with hands-on experience in the Analysis, Design, Development, Testing, Deployment, and Support of enterprise applications. Passionate about</w:t>
-      </w:r>
-      <w:r>
-        <w:t xml:space="preserve"> leveraging </w:t>
-      </w:r>
-      <w:r>
-        <w:t xml:space="preserve">innovative technologies, I thrive in collaborative team environments that foster </w:t>
-      </w:r>
-      <w:r>
-        <w:t>continuous growth</w:t>
-      </w:r>
-      <w:r>
-        <w:t xml:space="preserve"> and </w:t>
-      </w:r>
-      <w:r>
-        <w:t>problem-solving</w:t>
+        <w:t xml:space="preserve">I am a T-Shaped Software Engineer with hands-on experience in the </w:t>
+      </w:r>
+      <w:r>
+        <w:t>a</w:t>
+      </w:r>
+      <w:r>
+        <w:t xml:space="preserve">nalysis, </w:t>
+      </w:r>
+      <w:r>
+        <w:t>d</w:t>
+      </w:r>
+      <w:r>
+        <w:t xml:space="preserve">esign, </w:t>
+      </w:r>
+      <w:r>
+        <w:t>d</w:t>
+      </w:r>
+      <w:r>
+        <w:t xml:space="preserve">evelopment, </w:t>
+      </w:r>
+      <w:r>
+        <w:t>t</w:t>
+      </w:r>
+      <w:r>
+        <w:t xml:space="preserve">esting, </w:t>
+      </w:r>
+      <w:r>
+        <w:t>d</w:t>
+      </w:r>
+      <w:r>
+        <w:t xml:space="preserve">eployment, and </w:t>
+      </w:r>
+      <w:r>
+        <w:t>s</w:t>
+      </w:r>
+      <w:r>
+        <w:t>upport of enterprise applications. Passionate about</w:t>
+      </w:r>
+      <w:r>
+        <w:t xml:space="preserve"> </w:t>
+      </w:r>
+      <w:r>
+        <w:t>building reliable systems, collaborating in cross-functional teams, and continuously learning modern cloud and AI technologies to solve complex problems</w:t>
       </w:r>
       <w:r>
         <w:t>.</w:t>
@@ -368,9 +395,32 @@
         </w:rPr>
       </w:pPr>
       <w:r>
+        <w:t xml:space="preserve">AWS Certified AI Practitioner </w:t>
+      </w:r>
+      <w:hyperlink r:id="rId7" w:history="1">
+        <w:r>
+          <w:rPr>
+            <w:rStyle w:val="Hyperlink"/>
+          </w:rPr>
+          <w:t>https://www.credly.com/badges/b672254c-de4b-4da9-89c3-daf75c2ffe2f</w:t>
+        </w:r>
+      </w:hyperlink>
+    </w:p>
+    <w:p>
+      <w:pPr>
+        <w:pStyle w:val="BodyText"/>
+        <w:numPr>
+          <w:ilvl w:val="0"/>
+          <w:numId w:val="4"/>
+        </w:numPr>
+        <w:rPr>
+          <w:color w:val="0000FF"/>
+        </w:rPr>
+      </w:pPr>
+      <w:r>
         <w:t xml:space="preserve">AWS Certified Developer Associate </w:t>
       </w:r>
-      <w:hyperlink r:id="rId7">
+      <w:hyperlink r:id="rId8">
         <w:r>
           <w:rPr>
             <w:color w:val="0000FF"/>
@@ -393,6 +443,29 @@
           <w:ilvl w:val="0"/>
           <w:numId w:val="4"/>
         </w:numPr>
+        <w:rPr>
+          <w:color w:val="0000FF"/>
+        </w:rPr>
+      </w:pPr>
+      <w:r>
+        <w:t xml:space="preserve">Databricks Fundamentals </w:t>
+      </w:r>
+      <w:hyperlink r:id="rId9" w:history="1">
+        <w:r>
+          <w:rPr>
+            <w:rStyle w:val="Hyperlink"/>
+          </w:rPr>
+          <w:t>https://credentials.databricks.com/4abc3d1b-e1cc-4afd-a138-afd6d76374f9#acc.XzxFho6d</w:t>
+        </w:r>
+      </w:hyperlink>
+    </w:p>
+    <w:p>
+      <w:pPr>
+        <w:pStyle w:val="BodyText"/>
+        <w:numPr>
+          <w:ilvl w:val="0"/>
+          <w:numId w:val="4"/>
+        </w:numPr>
       </w:pPr>
       <w:proofErr w:type="spellStart"/>
       <w:r>
@@ -432,7 +505,7 @@
         </w:rPr>
         <w:t xml:space="preserve"> </w:t>
       </w:r>
-      <w:hyperlink r:id="rId8">
+      <w:hyperlink r:id="rId10">
         <w:r>
           <w:rPr>
             <w:color w:val="0000FF"/>
@@ -490,37 +563,10 @@
     <w:p/>
     <w:p>
       <w:pPr>
-        <w:pStyle w:val="Heading2"/>
-        <w:rPr>
-          <w:spacing w:val="-4"/>
-        </w:rPr>
-      </w:pPr>
-      <w:r>
-        <w:t>Arch Capital Services LLC (</w:t>
-      </w:r>
-      <w:r>
-        <w:t xml:space="preserve">Working </w:t>
-      </w:r>
-      <w:r>
-        <w:t>Remote</w:t>
-      </w:r>
-      <w:r>
-        <w:t xml:space="preserve">, </w:t>
-      </w:r>
-      <w:r>
-        <w:t xml:space="preserve">Based out </w:t>
-      </w:r>
-      <w:r>
-        <w:t xml:space="preserve"> in Phoenix, AZ</w:t>
-      </w:r>
-      <w:r>
-        <w:t>)</w:t>
-      </w:r>
-      <w:r>
-        <w:rPr>
-          <w:spacing w:val="3"/>
-        </w:rPr>
-        <w:t xml:space="preserve"> </w:t>
+        <w:pStyle w:val="Heading3"/>
+      </w:pPr>
+      <w:r>
+        <w:t xml:space="preserve">Arch Capital Services LLC </w:t>
       </w:r>
       <w:r>
         <w:t>|</w:t>
@@ -579,281 +625,148 @@
     </w:p>
     <w:p>
       <w:pPr>
-        <w:rPr>
-          <w:sz w:val="24"/>
-          <w:szCs w:val="24"/>
-        </w:rPr>
-      </w:pPr>
-      <w:r>
-        <w:rPr>
-          <w:rFonts w:ascii="Segoe UI" w:hAnsi="Segoe UI" w:cs="Segoe UI"/>
-          <w:sz w:val="24"/>
-          <w:szCs w:val="24"/>
-          <w:shd w:val="clear" w:color="auto" w:fill="FFFFFF"/>
-        </w:rPr>
-        <w:t>A</w:t>
-      </w:r>
-      <w:r>
-        <w:rPr>
-          <w:rFonts w:asciiTheme="minorHAnsi" w:hAnsiTheme="minorHAnsi" w:cs="Segoe UI"/>
-          <w:sz w:val="24"/>
-          <w:szCs w:val="24"/>
-          <w:shd w:val="clear" w:color="auto" w:fill="FFFFFF"/>
-        </w:rPr>
-        <w:t xml:space="preserve">s a Manager in Arch Capital’s Strategic Analytics division, I lead an Implementation Engineering team that transforms complex data ecosystems into scalable, secure, and high-performing services for the commercial and specialty insurance space for Surety(with </w:t>
-      </w:r>
+        <w:pStyle w:val="NoSpacing"/>
+        <w:numPr>
+          <w:ilvl w:val="0"/>
+          <w:numId w:val="9"/>
+        </w:numPr>
+      </w:pPr>
+      <w:r>
+        <w:t>Working</w:t>
+      </w:r>
+      <w:r>
+        <w:t xml:space="preserve"> </w:t>
+      </w:r>
+      <w:r>
+        <w:rPr>
+          <w:spacing w:val="-6"/>
+        </w:rPr>
+        <w:t>as</w:t>
+      </w:r>
+      <w:r>
+        <w:rPr>
+          <w:spacing w:val="-9"/>
+        </w:rPr>
+        <w:t xml:space="preserve"> </w:t>
+      </w:r>
+      <w:r>
+        <w:t>a</w:t>
+      </w:r>
+      <w:r>
+        <w:rPr>
+          <w:spacing w:val="-5"/>
+        </w:rPr>
+        <w:t xml:space="preserve"> </w:t>
+      </w:r>
+      <w:r>
+        <w:t>Manager</w:t>
+      </w:r>
+      <w:r>
+        <w:t xml:space="preserve"> leading</w:t>
+      </w:r>
+      <w:r>
+        <w:t xml:space="preserve"> </w:t>
+      </w:r>
+      <w:r>
+        <w:t>Implementation Engineer</w:t>
+      </w:r>
+      <w:r>
+        <w:t>ing team</w:t>
+      </w:r>
+      <w:r>
+        <w:t xml:space="preserve"> in Arch Capital’s Strategic Analytics Services</w:t>
+      </w:r>
+    </w:p>
+    <w:p>
+      <w:pPr>
+        <w:pStyle w:val="NoSpacing"/>
+        <w:numPr>
+          <w:ilvl w:val="0"/>
+          <w:numId w:val="9"/>
+        </w:numPr>
+      </w:pPr>
+      <w:r>
+        <w:t>Developed services</w:t>
+      </w:r>
+      <w:r>
+        <w:t xml:space="preserve"> in Python-based backend engineering and API development</w:t>
+      </w:r>
+    </w:p>
+    <w:p>
+      <w:pPr>
+        <w:pStyle w:val="NoSpacing"/>
+        <w:numPr>
+          <w:ilvl w:val="0"/>
+          <w:numId w:val="9"/>
+        </w:numPr>
+      </w:pPr>
+      <w:r>
+        <w:t>Designed cloud native systems in Azure</w:t>
+      </w:r>
+    </w:p>
+    <w:p>
+      <w:pPr>
+        <w:pStyle w:val="NoSpacing"/>
+        <w:numPr>
+          <w:ilvl w:val="0"/>
+          <w:numId w:val="9"/>
+        </w:numPr>
+      </w:pPr>
+      <w:r>
+        <w:t>Orchestrated s</w:t>
+      </w:r>
+      <w:r>
+        <w:t>ervice</w:t>
+      </w:r>
+      <w:r>
+        <w:t>s</w:t>
+      </w:r>
+      <w:r>
+        <w:t xml:space="preserve"> for predictive analytics and data-driven systems</w:t>
+      </w:r>
+    </w:p>
+    <w:p>
+      <w:pPr>
+        <w:pStyle w:val="NoSpacing"/>
+        <w:numPr>
+          <w:ilvl w:val="0"/>
+          <w:numId w:val="9"/>
+        </w:numPr>
+      </w:pPr>
       <w:proofErr w:type="spellStart"/>
       <w:r>
-        <w:rPr>
-          <w:rFonts w:asciiTheme="minorHAnsi" w:hAnsiTheme="minorHAnsi" w:cs="Segoe UI"/>
-          <w:sz w:val="24"/>
-          <w:szCs w:val="24"/>
-          <w:shd w:val="clear" w:color="auto" w:fill="FFFFFF"/>
-        </w:rPr>
-        <w:t>Moodys</w:t>
+        <w:t>MLOps</w:t>
       </w:r>
       <w:proofErr w:type="spellEnd"/>
       <w:r>
-        <w:rPr>
-          <w:rFonts w:asciiTheme="minorHAnsi" w:hAnsiTheme="minorHAnsi" w:cs="Segoe UI"/>
-          <w:sz w:val="24"/>
-          <w:szCs w:val="24"/>
-          <w:shd w:val="clear" w:color="auto" w:fill="FFFFFF"/>
-        </w:rPr>
-        <w:t xml:space="preserve"> integration), Healthcare and Professional Liability - Cyber, Lawyers, PUA(Professional Insurance Associates), Misc Professional Liability - Real Estate.</w:t>
-      </w:r>
-      <w:r>
-        <w:rPr>
-          <w:rFonts w:asciiTheme="minorHAnsi" w:hAnsiTheme="minorHAnsi" w:cs="Segoe UI"/>
-          <w:sz w:val="24"/>
-          <w:szCs w:val="24"/>
-        </w:rPr>
-        <w:br/>
-      </w:r>
-      <w:r>
-        <w:rPr>
-          <w:rFonts w:asciiTheme="minorHAnsi" w:hAnsiTheme="minorHAnsi" w:cs="Segoe UI"/>
-          <w:sz w:val="24"/>
-          <w:szCs w:val="24"/>
-        </w:rPr>
-        <w:br/>
-      </w:r>
-      <w:r>
-        <w:rPr>
-          <w:rFonts w:asciiTheme="minorHAnsi" w:hAnsiTheme="minorHAnsi" w:cs="Segoe UI"/>
-          <w:sz w:val="24"/>
-          <w:szCs w:val="24"/>
-          <w:shd w:val="clear" w:color="auto" w:fill="FFFFFF"/>
-        </w:rPr>
-        <w:t xml:space="preserve">We specialize in delivering enterprise-grade APIs, predictive analytics models, and modern data platforms that empower enterprise-wide decision-making. My role bridges strategy and execution—partnering with </w:t>
-      </w:r>
-      <w:proofErr w:type="spellStart"/>
-      <w:r>
-        <w:rPr>
-          <w:rFonts w:asciiTheme="minorHAnsi" w:hAnsiTheme="minorHAnsi" w:cs="Segoe UI"/>
-          <w:sz w:val="24"/>
-          <w:szCs w:val="24"/>
-          <w:shd w:val="clear" w:color="auto" w:fill="FFFFFF"/>
-        </w:rPr>
-        <w:t>MLOps</w:t>
-      </w:r>
-      <w:proofErr w:type="spellEnd"/>
-      <w:r>
-        <w:rPr>
-          <w:rFonts w:asciiTheme="minorHAnsi" w:hAnsiTheme="minorHAnsi" w:cs="Segoe UI"/>
-          <w:sz w:val="24"/>
-          <w:szCs w:val="24"/>
-          <w:shd w:val="clear" w:color="auto" w:fill="FFFFFF"/>
-        </w:rPr>
-        <w:t>, Data Engineering, Feature Engineering, Data Science, and Data Visualization teams to align technical excellence with business outcomes.</w:t>
-      </w:r>
-      <w:r>
-        <w:rPr>
-          <w:rFonts w:asciiTheme="minorHAnsi" w:hAnsiTheme="minorHAnsi" w:cs="Segoe UI"/>
-          <w:sz w:val="24"/>
-          <w:szCs w:val="24"/>
-        </w:rPr>
-        <w:br/>
-      </w:r>
-      <w:r>
-        <w:rPr>
-          <w:rFonts w:asciiTheme="minorHAnsi" w:hAnsiTheme="minorHAnsi" w:cs="Segoe UI"/>
-          <w:sz w:val="24"/>
-          <w:szCs w:val="24"/>
-        </w:rPr>
-        <w:br/>
-      </w:r>
-      <w:r>
-        <w:rPr>
-          <w:rFonts w:asciiTheme="minorHAnsi" w:hAnsiTheme="minorHAnsi" w:cs="Segoe UI"/>
-          <w:sz w:val="24"/>
-          <w:szCs w:val="24"/>
-          <w:shd w:val="clear" w:color="auto" w:fill="FFFFFF"/>
-        </w:rPr>
-        <w:t xml:space="preserve">My leadership blends strategic oversight, architectural guidance, and hands-on technical </w:t>
-      </w:r>
-      <w:r>
-        <w:rPr>
-          <w:rFonts w:asciiTheme="minorHAnsi" w:hAnsiTheme="minorHAnsi" w:cs="Segoe UI"/>
-          <w:sz w:val="24"/>
-          <w:szCs w:val="24"/>
-          <w:shd w:val="clear" w:color="auto" w:fill="FFFFFF"/>
-        </w:rPr>
-        <w:lastRenderedPageBreak/>
-        <w:t>execution:</w:t>
-      </w:r>
-      <w:r>
-        <w:rPr>
-          <w:rFonts w:asciiTheme="minorHAnsi" w:hAnsiTheme="minorHAnsi" w:cs="Segoe UI"/>
-          <w:sz w:val="24"/>
-          <w:szCs w:val="24"/>
-        </w:rPr>
-        <w:br/>
-      </w:r>
-      <w:r>
-        <w:rPr>
-          <w:rStyle w:val="white-space-pre"/>
-          <w:rFonts w:asciiTheme="minorHAnsi" w:hAnsiTheme="minorHAnsi" w:cs="Segoe UI"/>
-          <w:sz w:val="24"/>
-          <w:szCs w:val="24"/>
-          <w:bdr w:val="none" w:sz="0" w:space="0" w:color="auto" w:frame="1"/>
-        </w:rPr>
-        <w:t xml:space="preserve"> </w:t>
-      </w:r>
-      <w:r>
-        <w:rPr>
-          <w:rFonts w:asciiTheme="minorHAnsi" w:hAnsiTheme="minorHAnsi" w:cs="Segoe UI"/>
-          <w:sz w:val="24"/>
-          <w:szCs w:val="24"/>
-          <w:shd w:val="clear" w:color="auto" w:fill="FFFFFF"/>
-        </w:rPr>
-        <w:t>• Architecture &amp; Strategy – Oversee project architecture and lead technical discussions to ensure alignment with business goals.</w:t>
-      </w:r>
-      <w:r>
-        <w:rPr>
-          <w:rFonts w:asciiTheme="minorHAnsi" w:hAnsiTheme="minorHAnsi" w:cs="Segoe UI"/>
-          <w:sz w:val="24"/>
-          <w:szCs w:val="24"/>
-        </w:rPr>
-        <w:br/>
-      </w:r>
-      <w:r>
-        <w:rPr>
-          <w:rStyle w:val="white-space-pre"/>
-          <w:rFonts w:asciiTheme="minorHAnsi" w:hAnsiTheme="minorHAnsi" w:cs="Segoe UI"/>
-          <w:sz w:val="24"/>
-          <w:szCs w:val="24"/>
-          <w:bdr w:val="none" w:sz="0" w:space="0" w:color="auto" w:frame="1"/>
-        </w:rPr>
-        <w:t xml:space="preserve"> </w:t>
-      </w:r>
-      <w:r>
-        <w:rPr>
-          <w:rFonts w:asciiTheme="minorHAnsi" w:hAnsiTheme="minorHAnsi" w:cs="Segoe UI"/>
-          <w:sz w:val="24"/>
-          <w:szCs w:val="24"/>
-          <w:shd w:val="clear" w:color="auto" w:fill="FFFFFF"/>
-        </w:rPr>
-        <w:t xml:space="preserve">• End-to-End Deployments – Execute GitHub Actions-based CI/CD deployments across Python APIs, </w:t>
-      </w:r>
-      <w:proofErr w:type="spellStart"/>
-      <w:r>
-        <w:rPr>
-          <w:rFonts w:asciiTheme="minorHAnsi" w:hAnsiTheme="minorHAnsi" w:cs="Segoe UI"/>
-          <w:sz w:val="24"/>
-          <w:szCs w:val="24"/>
-          <w:shd w:val="clear" w:color="auto" w:fill="FFFFFF"/>
-        </w:rPr>
-        <w:t>ModelServe</w:t>
-      </w:r>
-      <w:proofErr w:type="spellEnd"/>
-      <w:r>
-        <w:rPr>
-          <w:rFonts w:asciiTheme="minorHAnsi" w:hAnsiTheme="minorHAnsi" w:cs="Segoe UI"/>
-          <w:sz w:val="24"/>
-          <w:szCs w:val="24"/>
-          <w:shd w:val="clear" w:color="auto" w:fill="FFFFFF"/>
-        </w:rPr>
-        <w:t xml:space="preserve"> services, Databricks workloads, Azure Data Factory pipelines, and database changes in Snowflake/Azure SQL.</w:t>
-      </w:r>
-      <w:r>
-        <w:rPr>
-          <w:rFonts w:asciiTheme="minorHAnsi" w:hAnsiTheme="minorHAnsi" w:cs="Segoe UI"/>
-          <w:sz w:val="24"/>
-          <w:szCs w:val="24"/>
-        </w:rPr>
-        <w:br/>
-      </w:r>
-      <w:r>
-        <w:rPr>
-          <w:rStyle w:val="white-space-pre"/>
-          <w:rFonts w:asciiTheme="minorHAnsi" w:hAnsiTheme="minorHAnsi" w:cs="Segoe UI"/>
-          <w:sz w:val="24"/>
-          <w:szCs w:val="24"/>
-          <w:bdr w:val="none" w:sz="0" w:space="0" w:color="auto" w:frame="1"/>
-        </w:rPr>
-        <w:t xml:space="preserve"> </w:t>
-      </w:r>
-      <w:r>
-        <w:rPr>
-          <w:rFonts w:asciiTheme="minorHAnsi" w:hAnsiTheme="minorHAnsi" w:cs="Segoe UI"/>
-          <w:sz w:val="24"/>
-          <w:szCs w:val="24"/>
-          <w:shd w:val="clear" w:color="auto" w:fill="FFFFFF"/>
-        </w:rPr>
-        <w:t>• Team Leadership – Manage a distributed engineering team across U.S. and offshore time zones, driving consistency through daily standups, code reviews, and structured project ceremonies.</w:t>
-      </w:r>
-      <w:r>
-        <w:rPr>
-          <w:rFonts w:asciiTheme="minorHAnsi" w:hAnsiTheme="minorHAnsi" w:cs="Segoe UI"/>
-          <w:sz w:val="24"/>
-          <w:szCs w:val="24"/>
-        </w:rPr>
-        <w:br/>
-      </w:r>
-      <w:r>
-        <w:rPr>
-          <w:rStyle w:val="white-space-pre"/>
-          <w:rFonts w:asciiTheme="minorHAnsi" w:hAnsiTheme="minorHAnsi" w:cs="Segoe UI"/>
-          <w:sz w:val="24"/>
-          <w:szCs w:val="24"/>
-          <w:bdr w:val="none" w:sz="0" w:space="0" w:color="auto" w:frame="1"/>
-        </w:rPr>
-        <w:t xml:space="preserve"> </w:t>
-      </w:r>
-      <w:r>
-        <w:rPr>
-          <w:rFonts w:asciiTheme="minorHAnsi" w:hAnsiTheme="minorHAnsi" w:cs="Segoe UI"/>
-          <w:sz w:val="24"/>
-          <w:szCs w:val="24"/>
-          <w:shd w:val="clear" w:color="auto" w:fill="FFFFFF"/>
-        </w:rPr>
-        <w:t>• Operational Excellence – Maintain rigor through PR reviews, CAB approvals, Asana task tracking, and cross-functional delivery coordination.</w:t>
-      </w:r>
-      <w:r>
-        <w:rPr>
-          <w:rFonts w:asciiTheme="minorHAnsi" w:hAnsiTheme="minorHAnsi" w:cs="Segoe UI"/>
-          <w:sz w:val="24"/>
-          <w:szCs w:val="24"/>
-        </w:rPr>
-        <w:br/>
-      </w:r>
-      <w:r>
-        <w:rPr>
-          <w:rFonts w:asciiTheme="minorHAnsi" w:hAnsiTheme="minorHAnsi" w:cs="Segoe UI"/>
-          <w:sz w:val="24"/>
-          <w:szCs w:val="24"/>
-        </w:rPr>
-        <w:br/>
-      </w:r>
-      <w:r>
-        <w:rPr>
-          <w:rFonts w:asciiTheme="minorHAnsi" w:hAnsiTheme="minorHAnsi" w:cs="Segoe UI"/>
-          <w:sz w:val="24"/>
-          <w:szCs w:val="24"/>
-          <w:shd w:val="clear" w:color="auto" w:fill="FFFFFF"/>
-        </w:rPr>
-        <w:t>My focus is on building reliable systems that not only meet today’s business needs but also scale for tomorrow’s growth—driving efficiency, innovation, and actionable insights across the enterprise.</w:t>
+        <w:t xml:space="preserve"> enablement</w:t>
+      </w:r>
+      <w:r>
+        <w:t xml:space="preserve"> </w:t>
+      </w:r>
+      <w:r>
+        <w:t>including model serving and production-grade data pipelines for Data science, Data engineering and Feature engineering</w:t>
+      </w:r>
+      <w:r>
+        <w:t xml:space="preserve"> teams</w:t>
+      </w:r>
+      <w:r>
+        <w:t xml:space="preserve"> using Databricks, Azure Data Factory and Snowflake</w:t>
+      </w:r>
+    </w:p>
+    <w:p>
+      <w:pPr>
+        <w:pStyle w:val="NoSpacing"/>
+        <w:numPr>
+          <w:ilvl w:val="0"/>
+          <w:numId w:val="9"/>
+        </w:numPr>
+      </w:pPr>
+      <w:r>
+        <w:t xml:space="preserve">Implemented </w:t>
+      </w:r>
+      <w:r>
+        <w:t>CI/CD and developer workflows using GitHub actions and GitHub Copilot.</w:t>
       </w:r>
     </w:p>
     <w:p>
@@ -869,12 +782,13 @@
     </w:p>
     <w:p>
       <w:pPr>
-        <w:pStyle w:val="Heading2"/>
+        <w:pStyle w:val="Heading3"/>
         <w:rPr>
           <w:spacing w:val="-4"/>
         </w:rPr>
       </w:pPr>
       <w:r>
+        <w:lastRenderedPageBreak/>
         <w:t>Cox</w:t>
       </w:r>
       <w:r>
@@ -988,7 +902,7 @@
     </w:p>
     <w:p>
       <w:pPr>
-        <w:pStyle w:val="Heading3"/>
+        <w:pStyle w:val="Heading4"/>
       </w:pPr>
       <w:bookmarkStart w:id="3" w:name="Shop_Operations/Seal_Team_April_2022_–_T"/>
       <w:bookmarkEnd w:id="3"/>
@@ -2553,7 +2467,6 @@
           <w:sz w:val="24"/>
           <w:szCs w:val="24"/>
         </w:rPr>
-        <w:lastRenderedPageBreak/>
         <w:t>on Elastic Beanstalk/EC2 instances.</w:t>
       </w:r>
     </w:p>
@@ -3613,7 +3526,7 @@
     </w:p>
     <w:p>
       <w:pPr>
-        <w:pStyle w:val="Heading3"/>
+        <w:pStyle w:val="Heading4"/>
       </w:pPr>
       <w:r>
         <w:t>Vehicle Information/</w:t>
@@ -3664,6 +3577,7 @@
           <w:sz w:val="24"/>
           <w:szCs w:val="24"/>
         </w:rPr>
+        <w:lastRenderedPageBreak/>
         <w:t>Worked</w:t>
       </w:r>
       <w:r>
@@ -5413,13 +5327,12 @@
     </w:p>
     <w:p>
       <w:pPr>
-        <w:pStyle w:val="Heading3"/>
+        <w:pStyle w:val="Heading4"/>
         <w:rPr>
           <w:spacing w:val="-4"/>
         </w:rPr>
       </w:pPr>
       <w:r>
-        <w:lastRenderedPageBreak/>
         <w:t>Redline</w:t>
       </w:r>
       <w:r>
@@ -6038,7 +5951,7 @@
     </w:p>
     <w:p>
       <w:pPr>
-        <w:pStyle w:val="Heading3"/>
+        <w:pStyle w:val="Heading4"/>
       </w:pPr>
       <w:proofErr w:type="spellStart"/>
       <w:r>
@@ -6951,7 +6864,16 @@
           <w:sz w:val="24"/>
           <w:szCs w:val="24"/>
         </w:rPr>
-        <w:t>AS400/DB2 databases, JDBC, stored procedure, PCML, FTP, EMS, and JMS queues.</w:t>
+        <w:t xml:space="preserve">AS400/DB2 databases, </w:t>
+      </w:r>
+      <w:r>
+        <w:rPr>
+          <w:rFonts w:asciiTheme="minorHAnsi" w:hAnsiTheme="minorHAnsi" w:cstheme="minorHAnsi"/>
+          <w:sz w:val="24"/>
+          <w:szCs w:val="24"/>
+        </w:rPr>
+        <w:lastRenderedPageBreak/>
+        <w:t>JDBC, stored procedure, PCML, FTP, EMS, and JMS queues.</w:t>
       </w:r>
     </w:p>
     <w:p>
@@ -8074,7 +7996,7 @@
     </w:p>
     <w:p>
       <w:pPr>
-        <w:pStyle w:val="Heading2"/>
+        <w:pStyle w:val="Heading3"/>
         <w:rPr>
           <w:spacing w:val="-4"/>
         </w:rPr>
@@ -8216,41 +8138,6 @@
     </w:p>
     <w:p>
       <w:pPr>
-        <w:pStyle w:val="Heading2"/>
-        <w:rPr>
-          <w:spacing w:val="-4"/>
-        </w:rPr>
-      </w:pPr>
-      <w:bookmarkStart w:id="4" w:name="Client_Integrations_Team"/>
-      <w:bookmarkEnd w:id="4"/>
-      <w:r>
-        <w:lastRenderedPageBreak/>
-        <w:t>Client</w:t>
-      </w:r>
-      <w:r>
-        <w:rPr>
-          <w:spacing w:val="29"/>
-        </w:rPr>
-        <w:t xml:space="preserve"> </w:t>
-      </w:r>
-      <w:r>
-        <w:t>Integrations</w:t>
-      </w:r>
-      <w:r>
-        <w:rPr>
-          <w:spacing w:val="31"/>
-        </w:rPr>
-        <w:t xml:space="preserve"> </w:t>
-      </w:r>
-      <w:r>
-        <w:rPr>
-          <w:spacing w:val="-4"/>
-        </w:rPr>
-        <w:t>Team</w:t>
-      </w:r>
-    </w:p>
-    <w:p>
-      <w:pPr>
         <w:pStyle w:val="BodyText"/>
         <w:spacing w:before="6"/>
         <w:ind w:left="0" w:firstLine="0"/>
@@ -8260,305 +8147,8 @@
           <w:i/>
         </w:rPr>
       </w:pPr>
-    </w:p>
-    <w:p>
-      <w:pPr>
-        <w:pStyle w:val="ListParagraph"/>
-        <w:numPr>
-          <w:ilvl w:val="0"/>
-          <w:numId w:val="1"/>
-        </w:numPr>
-        <w:tabs>
-          <w:tab w:val="left" w:pos="930"/>
-        </w:tabs>
-        <w:contextualSpacing w:val="0"/>
-        <w:rPr>
-          <w:rFonts w:asciiTheme="minorHAnsi" w:hAnsiTheme="minorHAnsi" w:cstheme="minorHAnsi"/>
-          <w:sz w:val="24"/>
-          <w:szCs w:val="24"/>
-        </w:rPr>
-      </w:pPr>
-      <w:r>
-        <w:rPr>
-          <w:rFonts w:asciiTheme="minorHAnsi" w:hAnsiTheme="minorHAnsi" w:cstheme="minorHAnsi"/>
-          <w:sz w:val="24"/>
-          <w:szCs w:val="24"/>
-        </w:rPr>
-        <w:t>Sterling</w:t>
-      </w:r>
-      <w:r>
-        <w:rPr>
-          <w:rFonts w:asciiTheme="minorHAnsi" w:hAnsiTheme="minorHAnsi" w:cstheme="minorHAnsi"/>
-          <w:spacing w:val="-7"/>
-          <w:sz w:val="24"/>
-          <w:szCs w:val="24"/>
-        </w:rPr>
-        <w:t xml:space="preserve"> </w:t>
-      </w:r>
-      <w:r>
-        <w:rPr>
-          <w:rFonts w:asciiTheme="minorHAnsi" w:hAnsiTheme="minorHAnsi" w:cstheme="minorHAnsi"/>
-          <w:sz w:val="24"/>
-          <w:szCs w:val="24"/>
-        </w:rPr>
-        <w:t>Backcheck</w:t>
-      </w:r>
-      <w:r>
-        <w:rPr>
-          <w:rFonts w:asciiTheme="minorHAnsi" w:hAnsiTheme="minorHAnsi" w:cstheme="minorHAnsi"/>
-          <w:spacing w:val="-4"/>
-          <w:sz w:val="24"/>
-          <w:szCs w:val="24"/>
-        </w:rPr>
-        <w:t xml:space="preserve"> </w:t>
-      </w:r>
-      <w:r>
-        <w:rPr>
-          <w:rFonts w:asciiTheme="minorHAnsi" w:hAnsiTheme="minorHAnsi" w:cstheme="minorHAnsi"/>
-          <w:sz w:val="24"/>
-          <w:szCs w:val="24"/>
-        </w:rPr>
-        <w:t>provides</w:t>
-      </w:r>
-      <w:r>
-        <w:rPr>
-          <w:rFonts w:asciiTheme="minorHAnsi" w:hAnsiTheme="minorHAnsi" w:cstheme="minorHAnsi"/>
-          <w:spacing w:val="-11"/>
-          <w:sz w:val="24"/>
-          <w:szCs w:val="24"/>
-        </w:rPr>
-        <w:t xml:space="preserve"> </w:t>
-      </w:r>
-      <w:r>
-        <w:rPr>
-          <w:rFonts w:asciiTheme="minorHAnsi" w:hAnsiTheme="minorHAnsi" w:cstheme="minorHAnsi"/>
-          <w:sz w:val="24"/>
-          <w:szCs w:val="24"/>
-        </w:rPr>
-        <w:t>pre-employment</w:t>
-      </w:r>
-      <w:r>
-        <w:rPr>
-          <w:rFonts w:asciiTheme="minorHAnsi" w:hAnsiTheme="minorHAnsi" w:cstheme="minorHAnsi"/>
-          <w:spacing w:val="-4"/>
-          <w:sz w:val="24"/>
-          <w:szCs w:val="24"/>
-        </w:rPr>
-        <w:t xml:space="preserve"> </w:t>
-      </w:r>
-      <w:r>
-        <w:rPr>
-          <w:rFonts w:asciiTheme="minorHAnsi" w:hAnsiTheme="minorHAnsi" w:cstheme="minorHAnsi"/>
-          <w:sz w:val="24"/>
-          <w:szCs w:val="24"/>
-        </w:rPr>
-        <w:t>background</w:t>
-      </w:r>
-      <w:r>
-        <w:rPr>
-          <w:rFonts w:asciiTheme="minorHAnsi" w:hAnsiTheme="minorHAnsi" w:cstheme="minorHAnsi"/>
-          <w:spacing w:val="-7"/>
-          <w:sz w:val="24"/>
-          <w:szCs w:val="24"/>
-        </w:rPr>
-        <w:t xml:space="preserve"> </w:t>
-      </w:r>
-      <w:r>
-        <w:rPr>
-          <w:rFonts w:asciiTheme="minorHAnsi" w:hAnsiTheme="minorHAnsi" w:cstheme="minorHAnsi"/>
-          <w:sz w:val="24"/>
-          <w:szCs w:val="24"/>
-        </w:rPr>
-        <w:t>checks,</w:t>
-      </w:r>
-      <w:r>
-        <w:rPr>
-          <w:rFonts w:asciiTheme="minorHAnsi" w:hAnsiTheme="minorHAnsi" w:cstheme="minorHAnsi"/>
-          <w:spacing w:val="-5"/>
-          <w:sz w:val="24"/>
-          <w:szCs w:val="24"/>
-        </w:rPr>
-        <w:t xml:space="preserve"> </w:t>
-      </w:r>
-      <w:r>
-        <w:rPr>
-          <w:rFonts w:asciiTheme="minorHAnsi" w:hAnsiTheme="minorHAnsi" w:cstheme="minorHAnsi"/>
-          <w:sz w:val="24"/>
-          <w:szCs w:val="24"/>
-        </w:rPr>
-        <w:t>which</w:t>
-      </w:r>
-      <w:r>
-        <w:rPr>
-          <w:rFonts w:asciiTheme="minorHAnsi" w:hAnsiTheme="minorHAnsi" w:cstheme="minorHAnsi"/>
-          <w:spacing w:val="-10"/>
-          <w:sz w:val="24"/>
-          <w:szCs w:val="24"/>
-        </w:rPr>
-        <w:t xml:space="preserve"> </w:t>
-      </w:r>
-      <w:r>
-        <w:rPr>
-          <w:rFonts w:asciiTheme="minorHAnsi" w:hAnsiTheme="minorHAnsi" w:cstheme="minorHAnsi"/>
-          <w:sz w:val="24"/>
-          <w:szCs w:val="24"/>
-        </w:rPr>
-        <w:t>is</w:t>
-      </w:r>
-      <w:r>
-        <w:rPr>
-          <w:rFonts w:asciiTheme="minorHAnsi" w:hAnsiTheme="minorHAnsi" w:cstheme="minorHAnsi"/>
-          <w:spacing w:val="-11"/>
-          <w:sz w:val="24"/>
-          <w:szCs w:val="24"/>
-        </w:rPr>
-        <w:t xml:space="preserve"> </w:t>
-      </w:r>
-      <w:r>
-        <w:rPr>
-          <w:rFonts w:asciiTheme="minorHAnsi" w:hAnsiTheme="minorHAnsi" w:cstheme="minorHAnsi"/>
-          <w:sz w:val="24"/>
-          <w:szCs w:val="24"/>
-        </w:rPr>
-        <w:t>crucial</w:t>
-      </w:r>
-      <w:r>
-        <w:rPr>
-          <w:rFonts w:asciiTheme="minorHAnsi" w:hAnsiTheme="minorHAnsi" w:cstheme="minorHAnsi"/>
-          <w:spacing w:val="-11"/>
-          <w:sz w:val="24"/>
-          <w:szCs w:val="24"/>
-        </w:rPr>
-        <w:t xml:space="preserve"> </w:t>
-      </w:r>
-      <w:r>
-        <w:rPr>
-          <w:rFonts w:asciiTheme="minorHAnsi" w:hAnsiTheme="minorHAnsi" w:cstheme="minorHAnsi"/>
-          <w:sz w:val="24"/>
-          <w:szCs w:val="24"/>
-        </w:rPr>
-        <w:t>to</w:t>
-      </w:r>
-      <w:r>
-        <w:rPr>
-          <w:rFonts w:asciiTheme="minorHAnsi" w:hAnsiTheme="minorHAnsi" w:cstheme="minorHAnsi"/>
-          <w:spacing w:val="-11"/>
-          <w:sz w:val="24"/>
-          <w:szCs w:val="24"/>
-        </w:rPr>
-        <w:t xml:space="preserve"> </w:t>
-      </w:r>
-      <w:r>
-        <w:rPr>
-          <w:rFonts w:asciiTheme="minorHAnsi" w:hAnsiTheme="minorHAnsi" w:cstheme="minorHAnsi"/>
-          <w:sz w:val="24"/>
-          <w:szCs w:val="24"/>
-        </w:rPr>
-        <w:t>find</w:t>
-      </w:r>
-      <w:r>
-        <w:rPr>
-          <w:rFonts w:asciiTheme="minorHAnsi" w:hAnsiTheme="minorHAnsi" w:cstheme="minorHAnsi"/>
-          <w:spacing w:val="-10"/>
-          <w:sz w:val="24"/>
-          <w:szCs w:val="24"/>
-        </w:rPr>
-        <w:t xml:space="preserve"> </w:t>
-      </w:r>
-      <w:r>
-        <w:rPr>
-          <w:rFonts w:asciiTheme="minorHAnsi" w:hAnsiTheme="minorHAnsi" w:cstheme="minorHAnsi"/>
-          <w:sz w:val="24"/>
-          <w:szCs w:val="24"/>
-        </w:rPr>
-        <w:t>the</w:t>
-      </w:r>
-      <w:r>
-        <w:rPr>
-          <w:rFonts w:asciiTheme="minorHAnsi" w:hAnsiTheme="minorHAnsi" w:cstheme="minorHAnsi"/>
-          <w:spacing w:val="-8"/>
-          <w:sz w:val="24"/>
-          <w:szCs w:val="24"/>
-        </w:rPr>
-        <w:t xml:space="preserve"> </w:t>
-      </w:r>
-      <w:r>
-        <w:rPr>
-          <w:rFonts w:asciiTheme="minorHAnsi" w:hAnsiTheme="minorHAnsi" w:cstheme="minorHAnsi"/>
-          <w:sz w:val="24"/>
-          <w:szCs w:val="24"/>
-        </w:rPr>
-        <w:t>right</w:t>
-      </w:r>
-      <w:r>
-        <w:rPr>
-          <w:rFonts w:asciiTheme="minorHAnsi" w:hAnsiTheme="minorHAnsi" w:cstheme="minorHAnsi"/>
-          <w:spacing w:val="-5"/>
-          <w:sz w:val="24"/>
-          <w:szCs w:val="24"/>
-        </w:rPr>
-        <w:t xml:space="preserve"> </w:t>
-      </w:r>
-      <w:r>
-        <w:rPr>
-          <w:rFonts w:asciiTheme="minorHAnsi" w:hAnsiTheme="minorHAnsi" w:cstheme="minorHAnsi"/>
-          <w:sz w:val="24"/>
-          <w:szCs w:val="24"/>
-        </w:rPr>
-        <w:t>person</w:t>
-      </w:r>
-      <w:r>
-        <w:rPr>
-          <w:rFonts w:asciiTheme="minorHAnsi" w:hAnsiTheme="minorHAnsi" w:cstheme="minorHAnsi"/>
-          <w:spacing w:val="-11"/>
-          <w:sz w:val="24"/>
-          <w:szCs w:val="24"/>
-        </w:rPr>
-        <w:t xml:space="preserve"> </w:t>
-      </w:r>
-      <w:r>
-        <w:rPr>
-          <w:rFonts w:asciiTheme="minorHAnsi" w:hAnsiTheme="minorHAnsi" w:cstheme="minorHAnsi"/>
-          <w:sz w:val="24"/>
-          <w:szCs w:val="24"/>
-        </w:rPr>
-        <w:t>for</w:t>
-      </w:r>
-      <w:r>
-        <w:rPr>
-          <w:rFonts w:asciiTheme="minorHAnsi" w:hAnsiTheme="minorHAnsi" w:cstheme="minorHAnsi"/>
-          <w:spacing w:val="-8"/>
-          <w:sz w:val="24"/>
-          <w:szCs w:val="24"/>
-        </w:rPr>
-        <w:t xml:space="preserve"> </w:t>
-      </w:r>
-      <w:r>
-        <w:rPr>
-          <w:rFonts w:asciiTheme="minorHAnsi" w:hAnsiTheme="minorHAnsi" w:cstheme="minorHAnsi"/>
-          <w:sz w:val="24"/>
-          <w:szCs w:val="24"/>
-        </w:rPr>
-        <w:t>the</w:t>
-      </w:r>
-      <w:r>
-        <w:rPr>
-          <w:rFonts w:asciiTheme="minorHAnsi" w:hAnsiTheme="minorHAnsi" w:cstheme="minorHAnsi"/>
-          <w:spacing w:val="-8"/>
-          <w:sz w:val="24"/>
-          <w:szCs w:val="24"/>
-        </w:rPr>
-        <w:t xml:space="preserve"> </w:t>
-      </w:r>
-      <w:r>
-        <w:rPr>
-          <w:rFonts w:asciiTheme="minorHAnsi" w:hAnsiTheme="minorHAnsi" w:cstheme="minorHAnsi"/>
-          <w:spacing w:val="-4"/>
-          <w:sz w:val="24"/>
-          <w:szCs w:val="24"/>
-        </w:rPr>
-        <w:t>job.</w:t>
-      </w:r>
+      <w:bookmarkStart w:id="4" w:name="Client_Integrations_Team"/>
+      <w:bookmarkEnd w:id="4"/>
     </w:p>
     <w:p>
       <w:pPr>
@@ -11470,6 +11060,231 @@
       <w:lvlJc w:val="left"/>
       <w:pPr>
         <w:ind w:left="7050" w:hanging="360"/>
+      </w:pPr>
+      <w:rPr>
+        <w:rFonts w:ascii="Wingdings" w:hAnsi="Wingdings" w:hint="default"/>
+      </w:rPr>
+    </w:lvl>
+  </w:abstractNum>
+  <w:abstractNum w:abstractNumId="7" w15:restartNumberingAfterBreak="0">
+    <w:nsid w:val="555029A5"/>
+    <w:multiLevelType w:val="hybridMultilevel"/>
+    <w:tmpl w:val="B4B87ADE"/>
+    <w:lvl w:ilvl="0" w:tplc="04090001">
+      <w:start w:val="1"/>
+      <w:numFmt w:val="bullet"/>
+      <w:lvlText w:val=""/>
+      <w:lvlJc w:val="left"/>
+      <w:pPr>
+        <w:ind w:left="720" w:hanging="360"/>
+      </w:pPr>
+      <w:rPr>
+        <w:rFonts w:ascii="Symbol" w:hAnsi="Symbol" w:hint="default"/>
+      </w:rPr>
+    </w:lvl>
+    <w:lvl w:ilvl="1" w:tplc="04090003" w:tentative="1">
+      <w:start w:val="1"/>
+      <w:numFmt w:val="bullet"/>
+      <w:lvlText w:val="o"/>
+      <w:lvlJc w:val="left"/>
+      <w:pPr>
+        <w:ind w:left="1440" w:hanging="360"/>
+      </w:pPr>
+      <w:rPr>
+        <w:rFonts w:ascii="Courier New" w:hAnsi="Courier New" w:cs="Courier New" w:hint="default"/>
+      </w:rPr>
+    </w:lvl>
+    <w:lvl w:ilvl="2" w:tplc="04090005" w:tentative="1">
+      <w:start w:val="1"/>
+      <w:numFmt w:val="bullet"/>
+      <w:lvlText w:val=""/>
+      <w:lvlJc w:val="left"/>
+      <w:pPr>
+        <w:ind w:left="2160" w:hanging="360"/>
+      </w:pPr>
+      <w:rPr>
+        <w:rFonts w:ascii="Wingdings" w:hAnsi="Wingdings" w:hint="default"/>
+      </w:rPr>
+    </w:lvl>
+    <w:lvl w:ilvl="3" w:tplc="04090001" w:tentative="1">
+      <w:start w:val="1"/>
+      <w:numFmt w:val="bullet"/>
+      <w:lvlText w:val=""/>
+      <w:lvlJc w:val="left"/>
+      <w:pPr>
+        <w:ind w:left="2880" w:hanging="360"/>
+      </w:pPr>
+      <w:rPr>
+        <w:rFonts w:ascii="Symbol" w:hAnsi="Symbol" w:hint="default"/>
+      </w:rPr>
+    </w:lvl>
+    <w:lvl w:ilvl="4" w:tplc="04090003" w:tentative="1">
+      <w:start w:val="1"/>
+      <w:numFmt w:val="bullet"/>
+      <w:lvlText w:val="o"/>
+      <w:lvlJc w:val="left"/>
+      <w:pPr>
+        <w:ind w:left="3600" w:hanging="360"/>
+      </w:pPr>
+      <w:rPr>
+        <w:rFonts w:ascii="Courier New" w:hAnsi="Courier New" w:cs="Courier New" w:hint="default"/>
+      </w:rPr>
+    </w:lvl>
+    <w:lvl w:ilvl="5" w:tplc="04090005" w:tentative="1">
+      <w:start w:val="1"/>
+      <w:numFmt w:val="bullet"/>
+      <w:lvlText w:val=""/>
+      <w:lvlJc w:val="left"/>
+      <w:pPr>
+        <w:ind w:left="4320" w:hanging="360"/>
+      </w:pPr>
+      <w:rPr>
+        <w:rFonts w:ascii="Wingdings" w:hAnsi="Wingdings" w:hint="default"/>
+      </w:rPr>
+    </w:lvl>
+    <w:lvl w:ilvl="6" w:tplc="04090001" w:tentative="1">
+      <w:start w:val="1"/>
+      <w:numFmt w:val="bullet"/>
+      <w:lvlText w:val=""/>
+      <w:lvlJc w:val="left"/>
+      <w:pPr>
+        <w:ind w:left="5040" w:hanging="360"/>
+      </w:pPr>
+      <w:rPr>
+        <w:rFonts w:ascii="Symbol" w:hAnsi="Symbol" w:hint="default"/>
+      </w:rPr>
+    </w:lvl>
+    <w:lvl w:ilvl="7" w:tplc="04090003" w:tentative="1">
+      <w:start w:val="1"/>
+      <w:numFmt w:val="bullet"/>
+      <w:lvlText w:val="o"/>
+      <w:lvlJc w:val="left"/>
+      <w:pPr>
+        <w:ind w:left="5760" w:hanging="360"/>
+      </w:pPr>
+      <w:rPr>
+        <w:rFonts w:ascii="Courier New" w:hAnsi="Courier New" w:cs="Courier New" w:hint="default"/>
+      </w:rPr>
+    </w:lvl>
+    <w:lvl w:ilvl="8" w:tplc="04090005" w:tentative="1">
+      <w:start w:val="1"/>
+      <w:numFmt w:val="bullet"/>
+      <w:lvlText w:val=""/>
+      <w:lvlJc w:val="left"/>
+      <w:pPr>
+        <w:ind w:left="6480" w:hanging="360"/>
+      </w:pPr>
+      <w:rPr>
+        <w:rFonts w:ascii="Wingdings" w:hAnsi="Wingdings" w:hint="default"/>
+      </w:rPr>
+    </w:lvl>
+  </w:abstractNum>
+  <w:abstractNum w:abstractNumId="8" w15:restartNumberingAfterBreak="0">
+    <w:nsid w:val="6A841D61"/>
+    <w:multiLevelType w:val="hybridMultilevel"/>
+    <w:tmpl w:val="E95AA554"/>
+    <w:lvl w:ilvl="0" w:tplc="B10CBE4C">
+      <w:numFmt w:val="bullet"/>
+      <w:lvlText w:val="-"/>
+      <w:lvlJc w:val="left"/>
+      <w:pPr>
+        <w:ind w:left="720" w:hanging="360"/>
+      </w:pPr>
+      <w:rPr>
+        <w:rFonts w:ascii="Caladea" w:eastAsia="Caladea" w:hAnsi="Caladea" w:cs="Caladea" w:hint="default"/>
+      </w:rPr>
+    </w:lvl>
+    <w:lvl w:ilvl="1" w:tplc="04090003" w:tentative="1">
+      <w:start w:val="1"/>
+      <w:numFmt w:val="bullet"/>
+      <w:lvlText w:val="o"/>
+      <w:lvlJc w:val="left"/>
+      <w:pPr>
+        <w:ind w:left="1440" w:hanging="360"/>
+      </w:pPr>
+      <w:rPr>
+        <w:rFonts w:ascii="Courier New" w:hAnsi="Courier New" w:cs="Courier New" w:hint="default"/>
+      </w:rPr>
+    </w:lvl>
+    <w:lvl w:ilvl="2" w:tplc="04090005" w:tentative="1">
+      <w:start w:val="1"/>
+      <w:numFmt w:val="bullet"/>
+      <w:lvlText w:val=""/>
+      <w:lvlJc w:val="left"/>
+      <w:pPr>
+        <w:ind w:left="2160" w:hanging="360"/>
+      </w:pPr>
+      <w:rPr>
+        <w:rFonts w:ascii="Wingdings" w:hAnsi="Wingdings" w:hint="default"/>
+      </w:rPr>
+    </w:lvl>
+    <w:lvl w:ilvl="3" w:tplc="04090001" w:tentative="1">
+      <w:start w:val="1"/>
+      <w:numFmt w:val="bullet"/>
+      <w:lvlText w:val=""/>
+      <w:lvlJc w:val="left"/>
+      <w:pPr>
+        <w:ind w:left="2880" w:hanging="360"/>
+      </w:pPr>
+      <w:rPr>
+        <w:rFonts w:ascii="Symbol" w:hAnsi="Symbol" w:hint="default"/>
+      </w:rPr>
+    </w:lvl>
+    <w:lvl w:ilvl="4" w:tplc="04090003" w:tentative="1">
+      <w:start w:val="1"/>
+      <w:numFmt w:val="bullet"/>
+      <w:lvlText w:val="o"/>
+      <w:lvlJc w:val="left"/>
+      <w:pPr>
+        <w:ind w:left="3600" w:hanging="360"/>
+      </w:pPr>
+      <w:rPr>
+        <w:rFonts w:ascii="Courier New" w:hAnsi="Courier New" w:cs="Courier New" w:hint="default"/>
+      </w:rPr>
+    </w:lvl>
+    <w:lvl w:ilvl="5" w:tplc="04090005" w:tentative="1">
+      <w:start w:val="1"/>
+      <w:numFmt w:val="bullet"/>
+      <w:lvlText w:val=""/>
+      <w:lvlJc w:val="left"/>
+      <w:pPr>
+        <w:ind w:left="4320" w:hanging="360"/>
+      </w:pPr>
+      <w:rPr>
+        <w:rFonts w:ascii="Wingdings" w:hAnsi="Wingdings" w:hint="default"/>
+      </w:rPr>
+    </w:lvl>
+    <w:lvl w:ilvl="6" w:tplc="04090001" w:tentative="1">
+      <w:start w:val="1"/>
+      <w:numFmt w:val="bullet"/>
+      <w:lvlText w:val=""/>
+      <w:lvlJc w:val="left"/>
+      <w:pPr>
+        <w:ind w:left="5040" w:hanging="360"/>
+      </w:pPr>
+      <w:rPr>
+        <w:rFonts w:ascii="Symbol" w:hAnsi="Symbol" w:hint="default"/>
+      </w:rPr>
+    </w:lvl>
+    <w:lvl w:ilvl="7" w:tplc="04090003" w:tentative="1">
+      <w:start w:val="1"/>
+      <w:numFmt w:val="bullet"/>
+      <w:lvlText w:val="o"/>
+      <w:lvlJc w:val="left"/>
+      <w:pPr>
+        <w:ind w:left="5760" w:hanging="360"/>
+      </w:pPr>
+      <w:rPr>
+        <w:rFonts w:ascii="Courier New" w:hAnsi="Courier New" w:cs="Courier New" w:hint="default"/>
+      </w:rPr>
+    </w:lvl>
+    <w:lvl w:ilvl="8" w:tplc="04090005" w:tentative="1">
+      <w:start w:val="1"/>
+      <w:numFmt w:val="bullet"/>
+      <w:lvlText w:val=""/>
+      <w:lvlJc w:val="left"/>
+      <w:pPr>
+        <w:ind w:left="6480" w:hanging="360"/>
       </w:pPr>
       <w:rPr>
         <w:rFonts w:ascii="Wingdings" w:hAnsi="Wingdings" w:hint="default"/>
@@ -11496,6 +11311,12 @@
   </w:num>
   <w:num w:numId="7" w16cid:durableId="1304195811">
     <w:abstractNumId w:val="3"/>
+  </w:num>
+  <w:num w:numId="8" w16cid:durableId="1377579083">
+    <w:abstractNumId w:val="8"/>
+  </w:num>
+  <w:num w:numId="9" w16cid:durableId="1310089587">
+    <w:abstractNumId w:val="7"/>
   </w:num>
 </w:numbering>
 </file>
@@ -11986,7 +11807,6 @@
     <w:next w:val="Normal"/>
     <w:link w:val="Heading4Char"/>
     <w:uiPriority w:val="9"/>
-    <w:semiHidden/>
     <w:unhideWhenUsed/>
     <w:qFormat/>
     <w:rsid w:val="00043CA4"/>
@@ -12182,7 +12002,6 @@
     <w:basedOn w:val="DefaultParagraphFont"/>
     <w:link w:val="Heading4"/>
     <w:uiPriority w:val="9"/>
-    <w:semiHidden/>
     <w:rsid w:val="00043CA4"/>
     <w:rPr>
       <w:rFonts w:eastAsiaTheme="majorEastAsia" w:cstheme="majorBidi"/>
@@ -12470,6 +12289,37 @@
     <w:name w:val="white-space-pre"/>
     <w:basedOn w:val="DefaultParagraphFont"/>
     <w:rsid w:val="007826B7"/>
+  </w:style>
+  <w:style w:type="character" w:styleId="UnresolvedMention">
+    <w:name w:val="Unresolved Mention"/>
+    <w:basedOn w:val="DefaultParagraphFont"/>
+    <w:uiPriority w:val="99"/>
+    <w:semiHidden/>
+    <w:unhideWhenUsed/>
+    <w:rsid w:val="009F6766"/>
+    <w:rPr>
+      <w:color w:val="605E5C"/>
+      <w:shd w:val="clear" w:color="auto" w:fill="E1DFDD"/>
+    </w:rPr>
+  </w:style>
+  <w:style w:type="paragraph" w:styleId="NoSpacing">
+    <w:name w:val="No Spacing"/>
+    <w:uiPriority w:val="1"/>
+    <w:qFormat/>
+    <w:rsid w:val="005554A0"/>
+    <w:pPr>
+      <w:widowControl w:val="0"/>
+      <w:autoSpaceDE w:val="0"/>
+      <w:autoSpaceDN w:val="0"/>
+      <w:spacing w:after="0" w:line="240" w:lineRule="auto"/>
+    </w:pPr>
+    <w:rPr>
+      <w:rFonts w:ascii="Caladea" w:eastAsia="Caladea" w:hAnsi="Caladea" w:cs="Caladea"/>
+      <w:kern w:val="0"/>
+      <w:sz w:val="22"/>
+      <w:szCs w:val="22"/>
+      <w14:ligatures w14:val="none"/>
+    </w:rPr>
   </w:style>
 </w:styles>
 </file>

</xml_diff>

<commit_message>
Update resume with Staff Software Engineer profile
Co-Authored-By: Claude Opus 4.5 <noreply@anthropic.com>
</commit_message>
<xml_diff>
--- a/public/Maheswari_Manoharan_Resume.docx
+++ b/public/Maheswari_Manoharan_Resume.docx
@@ -15,7 +15,7 @@
         <w:pStyle w:val="NormalWeb"/>
         <w:spacing w:line="300" w:lineRule="atLeast"/>
         <w:rPr>
-          <w:rFonts w:ascii="Segoe UI" w:hAnsi="Segoe UI" w:cs="Segoe UI"/>
+          <w:rFonts w:ascii="Segoe UI" w:eastAsiaTheme="majorEastAsia" w:hAnsi="Segoe UI" w:cs="Segoe UI"/>
           <w:color w:val="000000"/>
           <w:sz w:val="21"/>
           <w:szCs w:val="21"/>
@@ -186,6 +186,8 @@
         <w:rPr>
           <w:rStyle w:val="Strong"/>
           <w:rFonts w:ascii="Segoe UI" w:eastAsiaTheme="majorEastAsia" w:hAnsi="Segoe UI" w:cs="Segoe UI"/>
+          <w:b w:val="0"/>
+          <w:bCs w:val="0"/>
           <w:color w:val="000000"/>
           <w:sz w:val="21"/>
           <w:szCs w:val="21"/>
@@ -200,6 +202,67 @@
           <w:sz w:val="21"/>
           <w:szCs w:val="21"/>
         </w:rPr>
+        <w:t>Website</w:t>
+      </w:r>
+      <w:r>
+        <w:rPr>
+          <w:rStyle w:val="Strong"/>
+          <w:rFonts w:ascii="Segoe UI" w:eastAsiaTheme="majorEastAsia" w:hAnsi="Segoe UI" w:cs="Segoe UI"/>
+          <w:color w:val="000000"/>
+          <w:sz w:val="21"/>
+          <w:szCs w:val="21"/>
+        </w:rPr>
+        <w:t xml:space="preserve">: </w:t>
+      </w:r>
+      <w:hyperlink r:id="rId5" w:history="1">
+        <w:r>
+          <w:rPr>
+            <w:rStyle w:val="Hyperlink"/>
+            <w:rFonts w:ascii="Segoe UI" w:eastAsiaTheme="majorEastAsia" w:hAnsi="Segoe UI" w:cs="Segoe UI"/>
+            <w:sz w:val="21"/>
+            <w:szCs w:val="21"/>
+          </w:rPr>
+          <w:t>https://maheswari-manoharan</w:t>
+        </w:r>
+        <w:r>
+          <w:rPr>
+            <w:rStyle w:val="Hyperlink"/>
+            <w:rFonts w:ascii="Segoe UI" w:eastAsiaTheme="majorEastAsia" w:hAnsi="Segoe UI" w:cs="Segoe UI"/>
+            <w:sz w:val="21"/>
+            <w:szCs w:val="21"/>
+          </w:rPr>
+          <w:t>.</w:t>
+        </w:r>
+        <w:r>
+          <w:rPr>
+            <w:rStyle w:val="Hyperlink"/>
+            <w:rFonts w:ascii="Segoe UI" w:eastAsiaTheme="majorEastAsia" w:hAnsi="Segoe UI" w:cs="Segoe UI"/>
+            <w:sz w:val="21"/>
+            <w:szCs w:val="21"/>
+          </w:rPr>
+          <w:t>ai/</w:t>
+        </w:r>
+      </w:hyperlink>
+      <w:r>
+        <w:rPr>
+          <w:rStyle w:val="Strong"/>
+          <w:rFonts w:ascii="Segoe UI" w:eastAsiaTheme="majorEastAsia" w:hAnsi="Segoe UI" w:cs="Segoe UI"/>
+          <w:b w:val="0"/>
+          <w:bCs w:val="0"/>
+          <w:color w:val="000000"/>
+          <w:sz w:val="21"/>
+          <w:szCs w:val="21"/>
+        </w:rPr>
+        <w:br/>
+      </w:r>
+      <w:r>
+        <w:rPr>
+          <w:rStyle w:val="Strong"/>
+          <w:rFonts w:ascii="Segoe UI" w:eastAsiaTheme="majorEastAsia" w:hAnsi="Segoe UI" w:cs="Segoe UI"/>
+          <w:color w:val="000000"/>
+          <w:sz w:val="21"/>
+          <w:szCs w:val="21"/>
+        </w:rPr>
         <w:t>LinkedIn:</w:t>
       </w:r>
       <w:r>
@@ -212,7 +275,7 @@
         </w:rPr>
         <w:t> </w:t>
       </w:r>
-      <w:hyperlink r:id="rId5" w:history="1">
+      <w:hyperlink r:id="rId6" w:history="1">
         <w:r>
           <w:rPr>
             <w:rStyle w:val="Hyperlink"/>
@@ -269,7 +332,7 @@
           <w:sz w:val="21"/>
           <w:szCs w:val="21"/>
         </w:rPr>
-        <w:t>Engineering leader with extensive experience driving the delivery of enterprise-scale platforms and analytics solutions in regulated environments. Skilled in defining technical strategy, leading distributed engineering teams, and partnering cross-functionally to deliver business-critical outcomes. Known for balancing hands-on technical depth with strong execution, governance, and people leadership.</w:t>
+        <w:t xml:space="preserve">Hands-on software engineer with end-to-end ownership of enterprise-scale platforms, APIs, and analytics systems in regulated environments, driving cloud-native and distributed architectures, influencing cross-team technical direction, and mentoring engineers to deliver reliable, business-critical solutions.  </w:t>
       </w:r>
     </w:p>
     <w:p>
@@ -344,7 +407,7 @@
         <w:pStyle w:val="Heading3"/>
       </w:pPr>
       <w:r>
-        <w:t>Arch Capital Services LLC | Software Engineering Manager | June 2025 – Present</w:t>
+        <w:t>Arch Capital Services LLC | Manager | June 2025 – Present</w:t>
       </w:r>
     </w:p>
     <w:p>
@@ -1901,7 +1964,7 @@
           <w:szCs w:val="21"/>
         </w:rPr>
       </w:pPr>
-      <w:hyperlink r:id="rId6" w:history="1">
+      <w:hyperlink r:id="rId7" w:history="1">
         <w:r>
           <w:rPr>
             <w:rStyle w:val="Hyperlink"/>
@@ -1930,7 +1993,7 @@
           <w:szCs w:val="21"/>
         </w:rPr>
       </w:pPr>
-      <w:hyperlink r:id="rId7" w:history="1">
+      <w:hyperlink r:id="rId8" w:history="1">
         <w:r>
           <w:rPr>
             <w:rStyle w:val="Hyperlink"/>
@@ -1959,7 +2022,7 @@
           <w:szCs w:val="21"/>
         </w:rPr>
       </w:pPr>
-      <w:hyperlink r:id="rId8" w:history="1">
+      <w:hyperlink r:id="rId9" w:history="1">
         <w:r>
           <w:rPr>
             <w:rStyle w:val="Hyperlink"/>
@@ -2354,7 +2417,7 @@
         </w:rPr>
         <w:t xml:space="preserve">AWS Certified AI Practitioner </w:t>
       </w:r>
-      <w:hyperlink r:id="rId9" w:history="1">
+      <w:hyperlink r:id="rId10" w:history="1">
         <w:r>
           <w:rPr>
             <w:rStyle w:val="Hyperlink"/>
@@ -2392,7 +2455,7 @@
         </w:rPr>
         <w:t xml:space="preserve">AWS Certified Developer Associate </w:t>
       </w:r>
-      <w:hyperlink r:id="rId10" w:history="1">
+      <w:hyperlink r:id="rId11" w:history="1">
         <w:r>
           <w:rPr>
             <w:rStyle w:val="Hyperlink"/>
@@ -2430,7 +2493,7 @@
         </w:rPr>
         <w:t xml:space="preserve">Databricks Fundamentals </w:t>
       </w:r>
-      <w:hyperlink r:id="rId11" w:anchor="acc.XzxFho6d" w:history="1">
+      <w:hyperlink r:id="rId12" w:anchor="acc.XzxFho6d" w:history="1">
         <w:r>
           <w:rPr>
             <w:rStyle w:val="Hyperlink"/>
@@ -2479,7 +2542,7 @@
         </w:rPr>
         <w:t xml:space="preserve"> Certified Terraform Associate </w:t>
       </w:r>
-      <w:hyperlink r:id="rId12" w:history="1">
+      <w:hyperlink r:id="rId13" w:history="1">
         <w:r>
           <w:rPr>
             <w:rStyle w:val="Hyperlink"/>

</xml_diff>

<commit_message>
Update resume and remove phone number from website
- Updated resume files (docx and pdf)
- Removed phone number from portfolio data for privacy

Co-Authored-By: Claude Opus 4.5 <noreply@anthropic.com>
</commit_message>
<xml_diff>
--- a/public/Maheswari_Manoharan_Resume.docx
+++ b/public/Maheswari_Manoharan_Resume.docx
@@ -52,45 +52,6 @@
       </w:r>
       <w:r>
         <w:rPr>
-          <w:rStyle w:val="Strong"/>
-          <w:rFonts w:ascii="Segoe UI" w:eastAsiaTheme="majorEastAsia" w:hAnsi="Segoe UI" w:cs="Segoe UI"/>
-          <w:color w:val="000000"/>
-          <w:sz w:val="21"/>
-          <w:szCs w:val="21"/>
-        </w:rPr>
-        <w:br/>
-      </w:r>
-      <w:r>
-        <w:rPr>
-          <w:rStyle w:val="Strong"/>
-          <w:rFonts w:ascii="Segoe UI" w:eastAsiaTheme="majorEastAsia" w:hAnsi="Segoe UI" w:cs="Segoe UI"/>
-          <w:color w:val="000000"/>
-          <w:sz w:val="21"/>
-          <w:szCs w:val="21"/>
-        </w:rPr>
-        <w:t>Phone:</w:t>
-      </w:r>
-      <w:r>
-        <w:rPr>
-          <w:rStyle w:val="apple-converted-space"/>
-          <w:rFonts w:ascii="Segoe UI" w:eastAsiaTheme="majorEastAsia" w:hAnsi="Segoe UI" w:cs="Segoe UI"/>
-          <w:color w:val="000000"/>
-          <w:sz w:val="21"/>
-          <w:szCs w:val="21"/>
-        </w:rPr>
-        <w:t> </w:t>
-      </w:r>
-      <w:r>
-        <w:rPr>
-          <w:rFonts w:ascii="Segoe UI" w:hAnsi="Segoe UI" w:cs="Segoe UI"/>
-          <w:color w:val="000000"/>
-          <w:sz w:val="21"/>
-          <w:szCs w:val="21"/>
-        </w:rPr>
-        <w:t>(203) 428-7963</w:t>
-      </w:r>
-      <w:r>
-        <w:rPr>
           <w:rFonts w:ascii="Segoe UI" w:hAnsi="Segoe UI" w:cs="Segoe UI"/>
           <w:color w:val="000000"/>
           <w:sz w:val="21"/>
@@ -202,17 +163,7 @@
           <w:sz w:val="21"/>
           <w:szCs w:val="21"/>
         </w:rPr>
-        <w:t>Website</w:t>
-      </w:r>
-      <w:r>
-        <w:rPr>
-          <w:rStyle w:val="Strong"/>
-          <w:rFonts w:ascii="Segoe UI" w:eastAsiaTheme="majorEastAsia" w:hAnsi="Segoe UI" w:cs="Segoe UI"/>
-          <w:color w:val="000000"/>
-          <w:sz w:val="21"/>
-          <w:szCs w:val="21"/>
-        </w:rPr>
-        <w:t xml:space="preserve">: </w:t>
+        <w:t xml:space="preserve">Website: </w:t>
       </w:r>
       <w:hyperlink r:id="rId5" w:history="1">
         <w:r>
@@ -222,25 +173,7 @@
             <w:sz w:val="21"/>
             <w:szCs w:val="21"/>
           </w:rPr>
-          <w:t>https://maheswari-manoharan</w:t>
-        </w:r>
-        <w:r>
-          <w:rPr>
-            <w:rStyle w:val="Hyperlink"/>
-            <w:rFonts w:ascii="Segoe UI" w:eastAsiaTheme="majorEastAsia" w:hAnsi="Segoe UI" w:cs="Segoe UI"/>
-            <w:sz w:val="21"/>
-            <w:szCs w:val="21"/>
-          </w:rPr>
-          <w:t>.</w:t>
-        </w:r>
-        <w:r>
-          <w:rPr>
-            <w:rStyle w:val="Hyperlink"/>
-            <w:rFonts w:ascii="Segoe UI" w:eastAsiaTheme="majorEastAsia" w:hAnsi="Segoe UI" w:cs="Segoe UI"/>
-            <w:sz w:val="21"/>
-            <w:szCs w:val="21"/>
-          </w:rPr>
-          <w:t>ai/</w:t>
+          <w:t>https://maheswari-manoharan.ai/</w:t>
         </w:r>
       </w:hyperlink>
       <w:r>
@@ -625,7 +558,6 @@
           <w:sz w:val="21"/>
           <w:szCs w:val="21"/>
         </w:rPr>
-        <w:lastRenderedPageBreak/>
         <w:t>Lead and mentor an offshore engineering team, maintaining operational excellence through PR governance, CAB approvals, and controlled release processes.</w:t>
       </w:r>
     </w:p>
@@ -653,6 +585,7 @@
           <w:sz w:val="21"/>
           <w:szCs w:val="21"/>
         </w:rPr>
+        <w:lastRenderedPageBreak/>
         <w:t>Partner with external vendors and third-party providers to align integrations, data exchanges, and delivery timelines with business, security and regulatory requirements.</w:t>
       </w:r>
     </w:p>
@@ -1237,7 +1170,6 @@
           <w:b w:val="0"/>
           <w:bCs w:val="0"/>
         </w:rPr>
-        <w:lastRenderedPageBreak/>
         <w:t>Redline Team (Jan 2020 – June 2020)</w:t>
       </w:r>
     </w:p>
@@ -1292,6 +1224,7 @@
           <w:sz w:val="21"/>
           <w:szCs w:val="21"/>
         </w:rPr>
+        <w:lastRenderedPageBreak/>
         <w:t>Developed with Angular (</w:t>
       </w:r>
       <w:proofErr w:type="spellStart"/>
@@ -2111,6 +2044,7 @@
           <w:sz w:val="21"/>
           <w:szCs w:val="21"/>
         </w:rPr>
+        <w:lastRenderedPageBreak/>
         <w:t xml:space="preserve">Technologies: AWS Bedrock, AWS CloudFormation, Python, </w:t>
       </w:r>
       <w:proofErr w:type="spellStart"/>

</xml_diff>